<commit_message>
Added feature create report for analize
</commit_message>
<xml_diff>
--- a/text-mining/text-mining/bin/Debug/Шаблоны/Отчет(шаблон).docx
+++ b/text-mining/text-mining/bin/Debug/Шаблоны/Отчет(шаблон).docx
@@ -594,6 +594,13 @@
           <w:szCs w:val="28"/>
         </w:rPr>
       </w:pPr>
+      <w:r>
+        <w:rPr>
+          <w:sz w:val="28"/>
+          <w:szCs w:val="28"/>
+        </w:rPr>
+        <w:t>Таблица 1 Выделенные объекты.</w:t>
+      </w:r>
     </w:p>
     <w:p>
       <w:pPr>
@@ -605,7 +612,6 @@
         <w:rPr>
           <w:sz w:val="28"/>
           <w:szCs w:val="28"/>
-          <w:lang w:val="en-US"/>
         </w:rPr>
       </w:pPr>
       <w:r>
@@ -615,36 +621,7 @@
           <w:highlight w:val="yellow"/>
           <w:lang w:val="en-US"/>
         </w:rPr>
-        <w:t>table</w:t>
-      </w:r>
-    </w:p>
-    <w:p>
-      <w:pPr>
-        <w:widowControl w:val="0"/>
-        <w:jc w:val="both"/>
-        <w:rPr>
-          <w:sz w:val="28"/>
-          <w:szCs w:val="28"/>
-          <w:lang w:val="en-US"/>
-        </w:rPr>
-      </w:pPr>
-    </w:p>
-    <w:p>
-      <w:pPr>
-        <w:widowControl w:val="0"/>
-        <w:jc w:val="both"/>
-        <w:rPr>
-          <w:sz w:val="28"/>
-          <w:szCs w:val="28"/>
-          <w:lang w:val="en-US"/>
-        </w:rPr>
-      </w:pPr>
-      <w:r>
-        <w:rPr>
-          <w:sz w:val="28"/>
-          <w:szCs w:val="28"/>
-        </w:rPr>
-        <w:t>Исходный текст: «</w:t>
+        <w:t>T</w:t>
       </w:r>
       <w:r>
         <w:rPr>
@@ -653,6 +630,49 @@
           <w:highlight w:val="yellow"/>
           <w:lang w:val="en-US"/>
         </w:rPr>
+        <w:t>able</w:t>
+      </w:r>
+      <w:r>
+        <w:rPr>
+          <w:sz w:val="28"/>
+          <w:szCs w:val="28"/>
+        </w:rPr>
+        <w:t>1</w:t>
+      </w:r>
+    </w:p>
+    <w:p>
+      <w:pPr>
+        <w:widowControl w:val="0"/>
+        <w:jc w:val="both"/>
+        <w:rPr>
+          <w:sz w:val="28"/>
+          <w:szCs w:val="28"/>
+        </w:rPr>
+      </w:pPr>
+    </w:p>
+    <w:p>
+      <w:pPr>
+        <w:widowControl w:val="0"/>
+        <w:jc w:val="both"/>
+        <w:rPr>
+          <w:sz w:val="28"/>
+          <w:szCs w:val="28"/>
+        </w:rPr>
+      </w:pPr>
+      <w:r>
+        <w:rPr>
+          <w:sz w:val="28"/>
+          <w:szCs w:val="28"/>
+        </w:rPr>
+        <w:t>Исходный текст: «</w:t>
+      </w:r>
+      <w:r>
+        <w:rPr>
+          <w:i/>
+          <w:sz w:val="28"/>
+          <w:szCs w:val="28"/>
+          <w:lang w:val="en-US"/>
+        </w:rPr>
         <w:t>text</w:t>
       </w:r>
       <w:r>
@@ -666,7 +686,6 @@
         <w:rPr>
           <w:sz w:val="28"/>
           <w:szCs w:val="28"/>
-          <w:lang w:val="en-US"/>
         </w:rPr>
         <w:t>.</w:t>
       </w:r>
@@ -690,8 +709,8 @@
           <w:szCs w:val="28"/>
         </w:rPr>
         <w:sectPr>
-          <w:footerReference w:type="even" r:id="rId7"/>
-          <w:footerReference w:type="default" r:id="rId8"/>
+          <w:footerReference w:type="even" r:id="rId8"/>
+          <w:footerReference w:type="default" r:id="rId9"/>
           <w:pgSz w:w="11906" w:h="16838" w:code="9"/>
           <w:pgMar w:top="1134" w:right="851" w:bottom="1134" w:left="1418" w:header="680" w:footer="680" w:gutter="0"/>
           <w:cols w:space="708"/>
@@ -721,12 +740,44 @@
     <w:p>
       <w:pPr>
         <w:widowControl w:val="0"/>
+        <w:ind w:firstLine="709"/>
         <w:jc w:val="both"/>
         <w:rPr>
           <w:sz w:val="28"/>
           <w:szCs w:val="28"/>
         </w:rPr>
       </w:pPr>
+    </w:p>
+    <w:p>
+      <w:pPr>
+        <w:widowControl w:val="0"/>
+        <w:jc w:val="both"/>
+        <w:rPr>
+          <w:sz w:val="28"/>
+          <w:szCs w:val="28"/>
+        </w:rPr>
+      </w:pPr>
+      <w:r>
+        <w:rPr>
+          <w:sz w:val="28"/>
+          <w:szCs w:val="28"/>
+        </w:rPr>
+        <w:tab/>
+      </w:r>
+      <w:r>
+        <w:rPr>
+          <w:sz w:val="28"/>
+          <w:szCs w:val="28"/>
+        </w:rPr>
+        <w:t>Таблица 2 Перечень лиц найденных в тексте и их персональные данные</w:t>
+      </w:r>
+      <w:r>
+        <w:rPr>
+          <w:sz w:val="28"/>
+          <w:szCs w:val="28"/>
+        </w:rPr>
+        <w:t>.</w:t>
+      </w:r>
     </w:p>
     <w:p>
       <w:pPr>
@@ -744,15 +795,7 @@
           <w:highlight w:val="yellow"/>
           <w:lang w:val="en-US"/>
         </w:rPr>
-        <w:t>Table</w:t>
-      </w:r>
-      <w:r>
-        <w:rPr>
-          <w:sz w:val="28"/>
-          <w:szCs w:val="28"/>
-          <w:highlight w:val="yellow"/>
-        </w:rPr>
-        <w:t>2</w:t>
+        <w:t>Person</w:t>
       </w:r>
     </w:p>
     <w:p>
@@ -762,6 +805,7 @@
         <w:rPr>
           <w:sz w:val="28"/>
           <w:szCs w:val="28"/>
+          <w:lang w:val="en-US"/>
         </w:rPr>
       </w:pPr>
     </w:p>
@@ -848,7 +892,6 @@
         <w:rPr>
           <w:sz w:val="28"/>
           <w:szCs w:val="28"/>
-          <w:lang w:val="en-US"/>
         </w:rPr>
       </w:pPr>
       <w:proofErr w:type="gramStart"/>
@@ -856,7 +899,6 @@
         <w:rPr>
           <w:sz w:val="28"/>
           <w:szCs w:val="28"/>
-          <w:highlight w:val="yellow"/>
           <w:lang w:val="en-US"/>
         </w:rPr>
         <w:lastRenderedPageBreak/>
@@ -877,6 +919,17 @@
     </w:p>
     <w:p>
       <w:pPr>
+        <w:widowControl w:val="0"/>
+        <w:jc w:val="both"/>
+        <w:rPr>
+          <w:sz w:val="28"/>
+          <w:szCs w:val="28"/>
+          <w:lang w:val="en-US"/>
+        </w:rPr>
+      </w:pPr>
+    </w:p>
+    <w:p>
+      <w:pPr>
         <w:tabs>
           <w:tab w:val="left" w:pos="7655"/>
           <w:tab w:val="left" w:pos="7797"/>
@@ -939,33 +992,22 @@
           <w:szCs w:val="28"/>
         </w:rPr>
       </w:pPr>
+      <w:proofErr w:type="gramStart"/>
       <w:r>
         <w:rPr>
           <w:b/>
           <w:sz w:val="28"/>
           <w:szCs w:val="28"/>
-        </w:rPr>
-        <w:t>«__» _________201_ г.</w:t>
-      </w:r>
-    </w:p>
-    <w:p>
-      <w:pPr>
-        <w:widowControl w:val="0"/>
-        <w:jc w:val="both"/>
-        <w:rPr>
-          <w:b/>
-        </w:rPr>
-      </w:pPr>
-    </w:p>
-    <w:p>
-      <w:pPr>
-        <w:sectPr>
-          <w:pgSz w:w="11906" w:h="16838" w:code="9"/>
-          <w:pgMar w:top="1134" w:right="851" w:bottom="1134" w:left="1418" w:header="680" w:footer="680" w:gutter="0"/>
-          <w:cols w:space="708"/>
-          <w:docGrid w:linePitch="360"/>
-        </w:sectPr>
-      </w:pPr>
+          <w:lang w:val="en-US"/>
+        </w:rPr>
+        <w:t>data</w:t>
+      </w:r>
+      <w:proofErr w:type="gramEnd"/>
+    </w:p>
+    <w:p>
+      <w:r>
+        <w:br w:type="page"/>
+      </w:r>
     </w:p>
     <w:p/>
     <w:p>
@@ -1425,7 +1467,7 @@
       </w:r>
     </w:p>
     <w:sectPr>
-      <w:footerReference w:type="default" r:id="rId9"/>
+      <w:footerReference w:type="default" r:id="rId10"/>
       <w:pgSz w:w="11906" w:h="16838" w:code="9"/>
       <w:pgMar w:top="1134" w:right="851" w:bottom="1134" w:left="1418" w:header="680" w:footer="680" w:gutter="0"/>
       <w:cols w:space="708"/>
@@ -1505,14 +1547,6 @@
         <w:tab w:val="center" w:pos="9356"/>
       </w:tabs>
     </w:pPr>
-    <w:proofErr w:type="spellStart"/>
-    <w:r>
-      <w:t>Уч</w:t>
-    </w:r>
-    <w:proofErr w:type="spellEnd"/>
-    <w:r>
-      <w:t>. 78</w:t>
-    </w:r>
     <w:r>
       <w:tab/>
     </w:r>
@@ -1521,7 +1555,7 @@
         <w:rPr>
           <w:noProof/>
         </w:rPr>
-        <w:t>2</w:t>
+        <w:t>3</w:t>
       </w:r>
     </w:fldSimple>
   </w:p>
@@ -4377,4 +4411,16 @@
   <a:objectDefaults/>
   <a:extraClrSchemeLst/>
 </a:theme>
+</file>
+
+<file path=customXml/item1.xml><?xml version="1.0" encoding="utf-8"?>
+<b:Sources xmlns:b="http://schemas.openxmlformats.org/officeDocument/2006/bibliography" xmlns="http://schemas.openxmlformats.org/officeDocument/2006/bibliography" SelectedStyle="\APA.XSL" StyleName="APA Fifth Edition"/>
+</file>
+
+<file path=customXml/itemProps1.xml><?xml version="1.0" encoding="utf-8"?>
+<ds:datastoreItem xmlns:ds="http://schemas.openxmlformats.org/officeDocument/2006/customXml" ds:itemID="{5863DAE7-E224-48AB-BBC4-8BEBE6F9F178}">
+  <ds:schemaRefs>
+    <ds:schemaRef ds:uri="http://schemas.openxmlformats.org/officeDocument/2006/bibliography"/>
+  </ds:schemaRefs>
+</ds:datastoreItem>
 </file>
</xml_diff>

<commit_message>
Updated SDK Pullenti to 2.63
</commit_message>
<xml_diff>
--- a/text-mining/text-mining/bin/Debug/Шаблоны/Отчет(шаблон).docx
+++ b/text-mining/text-mining/bin/Debug/Шаблоны/Отчет(шаблон).docx
@@ -5,9 +5,6 @@
     <w:p>
       <w:pPr>
         <w:jc w:val="center"/>
-        <w:rPr>
-          <w:lang w:val="en-US"/>
-        </w:rPr>
       </w:pPr>
       <w:bookmarkStart w:id="0" w:name="_Toc469738596"/>
       <w:proofErr w:type="gramStart"/>
@@ -24,7 +21,6 @@
         <w:jc w:val="center"/>
         <w:rPr>
           <w:b/>
-          <w:lang w:val="en-US"/>
         </w:rPr>
       </w:pPr>
       <w:r>
@@ -157,7 +153,6 @@
         <w:outlineLvl w:val="0"/>
         <w:rPr>
           <w:bCs/>
-          <w:lang w:val="en-US"/>
         </w:rPr>
       </w:pPr>
       <w:proofErr w:type="spellStart"/>
@@ -188,9 +183,6 @@
         <w:adjustRightInd w:val="0"/>
         <w:ind w:left="4956" w:firstLine="44"/>
         <w:jc w:val="right"/>
-        <w:rPr>
-          <w:lang w:val="en-US"/>
-        </w:rPr>
       </w:pPr>
       <w:proofErr w:type="spellStart"/>
       <w:proofErr w:type="gramStart"/>
@@ -576,7 +568,6 @@
         <w:rPr>
           <w:b/>
           <w:sz w:val="28"/>
-          <w:lang w:val="en-US"/>
         </w:rPr>
       </w:pPr>
       <w:proofErr w:type="spellStart"/>
@@ -870,50 +861,6 @@
           <w:szCs w:val="28"/>
           <w:lang w:val="en-US"/>
         </w:rPr>
-      </w:pPr>
-    </w:p>
-    <w:p>
-      <w:pPr>
-        <w:widowControl w:val="0"/>
-        <w:jc w:val="both"/>
-        <w:rPr>
-          <w:sz w:val="28"/>
-          <w:szCs w:val="28"/>
-          <w:lang w:val="en-US"/>
-        </w:rPr>
-      </w:pPr>
-    </w:p>
-    <w:p>
-      <w:pPr>
-        <w:widowControl w:val="0"/>
-        <w:jc w:val="both"/>
-        <w:rPr>
-          <w:sz w:val="28"/>
-          <w:szCs w:val="28"/>
-          <w:lang w:val="en-US"/>
-        </w:rPr>
-      </w:pPr>
-    </w:p>
-    <w:p>
-      <w:pPr>
-        <w:widowControl w:val="0"/>
-        <w:jc w:val="both"/>
-        <w:rPr>
-          <w:sz w:val="28"/>
-          <w:szCs w:val="28"/>
-          <w:lang w:val="en-US"/>
-        </w:rPr>
-      </w:pPr>
-    </w:p>
-    <w:p>
-      <w:pPr>
-        <w:widowControl w:val="0"/>
-        <w:jc w:val="both"/>
-        <w:rPr>
-          <w:sz w:val="28"/>
-          <w:szCs w:val="28"/>
-          <w:lang w:val="en-US"/>
-        </w:rPr>
         <w:sectPr>
           <w:pgSz w:w="16838" w:h="11906" w:orient="landscape" w:code="9"/>
           <w:pgMar w:top="1418" w:right="1134" w:bottom="851" w:left="1134" w:header="680" w:footer="680" w:gutter="0"/>
@@ -1027,6 +974,7 @@
           <w:b/>
           <w:sz w:val="28"/>
           <w:szCs w:val="28"/>
+          <w:lang w:val="en-US"/>
         </w:rPr>
       </w:pPr>
       <w:proofErr w:type="gramStart"/>
@@ -1042,17 +990,34 @@
       <w:proofErr w:type="gramEnd"/>
     </w:p>
     <w:p>
-      <w:r>
+      <w:pPr>
+        <w:rPr>
+          <w:lang w:val="en-US"/>
+        </w:rPr>
+      </w:pPr>
+      <w:r>
+        <w:rPr>
+          <w:lang w:val="en-US"/>
+        </w:rPr>
         <w:br w:type="page"/>
       </w:r>
     </w:p>
-    <w:p/>
+    <w:p>
+      <w:pPr>
+        <w:rPr>
+          <w:lang w:val="en-US"/>
+        </w:rPr>
+      </w:pPr>
+    </w:p>
     <w:p>
       <w:pPr>
         <w:tabs>
           <w:tab w:val="num" w:pos="0"/>
         </w:tabs>
         <w:suppressAutoHyphens/>
+        <w:rPr>
+          <w:lang w:val="en-US"/>
+        </w:rPr>
       </w:pPr>
     </w:p>
     <w:p>
@@ -1061,6 +1026,9 @@
           <w:tab w:val="num" w:pos="0"/>
         </w:tabs>
         <w:suppressAutoHyphens/>
+        <w:rPr>
+          <w:lang w:val="en-US"/>
+        </w:rPr>
       </w:pPr>
     </w:p>
     <w:p>
@@ -1069,6 +1037,9 @@
           <w:tab w:val="num" w:pos="0"/>
         </w:tabs>
         <w:suppressAutoHyphens/>
+        <w:rPr>
+          <w:lang w:val="en-US"/>
+        </w:rPr>
       </w:pPr>
     </w:p>
     <w:p>
@@ -1077,6 +1048,9 @@
           <w:tab w:val="num" w:pos="0"/>
         </w:tabs>
         <w:suppressAutoHyphens/>
+        <w:rPr>
+          <w:lang w:val="en-US"/>
+        </w:rPr>
       </w:pPr>
     </w:p>
     <w:p>
@@ -1085,6 +1059,9 @@
           <w:tab w:val="num" w:pos="0"/>
         </w:tabs>
         <w:suppressAutoHyphens/>
+        <w:rPr>
+          <w:lang w:val="en-US"/>
+        </w:rPr>
       </w:pPr>
     </w:p>
     <w:p>
@@ -1093,6 +1070,9 @@
           <w:tab w:val="num" w:pos="0"/>
         </w:tabs>
         <w:suppressAutoHyphens/>
+        <w:rPr>
+          <w:lang w:val="en-US"/>
+        </w:rPr>
       </w:pPr>
     </w:p>
     <w:p>
@@ -1101,6 +1081,9 @@
           <w:tab w:val="num" w:pos="0"/>
         </w:tabs>
         <w:suppressAutoHyphens/>
+        <w:rPr>
+          <w:lang w:val="en-US"/>
+        </w:rPr>
       </w:pPr>
     </w:p>
     <w:p>
@@ -1109,6 +1092,9 @@
           <w:tab w:val="num" w:pos="0"/>
         </w:tabs>
         <w:suppressAutoHyphens/>
+        <w:rPr>
+          <w:lang w:val="en-US"/>
+        </w:rPr>
       </w:pPr>
     </w:p>
     <w:p>
@@ -1117,6 +1103,9 @@
           <w:tab w:val="num" w:pos="0"/>
         </w:tabs>
         <w:suppressAutoHyphens/>
+        <w:rPr>
+          <w:lang w:val="en-US"/>
+        </w:rPr>
       </w:pPr>
     </w:p>
     <w:p>
@@ -1125,6 +1114,9 @@
           <w:tab w:val="num" w:pos="0"/>
         </w:tabs>
         <w:suppressAutoHyphens/>
+        <w:rPr>
+          <w:lang w:val="en-US"/>
+        </w:rPr>
       </w:pPr>
     </w:p>
     <w:p>
@@ -1133,6 +1125,9 @@
           <w:tab w:val="num" w:pos="0"/>
         </w:tabs>
         <w:suppressAutoHyphens/>
+        <w:rPr>
+          <w:lang w:val="en-US"/>
+        </w:rPr>
       </w:pPr>
     </w:p>
     <w:p>
@@ -1141,6 +1136,9 @@
           <w:tab w:val="num" w:pos="0"/>
         </w:tabs>
         <w:suppressAutoHyphens/>
+        <w:rPr>
+          <w:lang w:val="en-US"/>
+        </w:rPr>
       </w:pPr>
     </w:p>
     <w:p>
@@ -1149,6 +1147,9 @@
           <w:tab w:val="num" w:pos="0"/>
         </w:tabs>
         <w:suppressAutoHyphens/>
+        <w:rPr>
+          <w:lang w:val="en-US"/>
+        </w:rPr>
       </w:pPr>
     </w:p>
     <w:p>
@@ -1157,6 +1158,9 @@
           <w:tab w:val="num" w:pos="0"/>
         </w:tabs>
         <w:suppressAutoHyphens/>
+        <w:rPr>
+          <w:lang w:val="en-US"/>
+        </w:rPr>
       </w:pPr>
     </w:p>
     <w:p>
@@ -1165,6 +1169,9 @@
           <w:tab w:val="num" w:pos="0"/>
         </w:tabs>
         <w:suppressAutoHyphens/>
+        <w:rPr>
+          <w:lang w:val="en-US"/>
+        </w:rPr>
       </w:pPr>
     </w:p>
     <w:p>
@@ -1173,6 +1180,9 @@
           <w:tab w:val="num" w:pos="0"/>
         </w:tabs>
         <w:suppressAutoHyphens/>
+        <w:rPr>
+          <w:lang w:val="en-US"/>
+        </w:rPr>
       </w:pPr>
     </w:p>
     <w:p>
@@ -1181,6 +1191,9 @@
           <w:tab w:val="num" w:pos="0"/>
         </w:tabs>
         <w:suppressAutoHyphens/>
+        <w:rPr>
+          <w:lang w:val="en-US"/>
+        </w:rPr>
       </w:pPr>
     </w:p>
     <w:p>
@@ -1189,6 +1202,9 @@
           <w:tab w:val="num" w:pos="0"/>
         </w:tabs>
         <w:suppressAutoHyphens/>
+        <w:rPr>
+          <w:lang w:val="en-US"/>
+        </w:rPr>
       </w:pPr>
     </w:p>
     <w:p>
@@ -1197,6 +1213,9 @@
           <w:tab w:val="num" w:pos="0"/>
         </w:tabs>
         <w:suppressAutoHyphens/>
+        <w:rPr>
+          <w:lang w:val="en-US"/>
+        </w:rPr>
       </w:pPr>
     </w:p>
     <w:p>
@@ -1205,6 +1224,9 @@
           <w:tab w:val="num" w:pos="0"/>
         </w:tabs>
         <w:suppressAutoHyphens/>
+        <w:rPr>
+          <w:lang w:val="en-US"/>
+        </w:rPr>
       </w:pPr>
     </w:p>
     <w:p>
@@ -1213,6 +1235,9 @@
           <w:tab w:val="num" w:pos="0"/>
         </w:tabs>
         <w:suppressAutoHyphens/>
+        <w:rPr>
+          <w:lang w:val="en-US"/>
+        </w:rPr>
       </w:pPr>
     </w:p>
     <w:p>
@@ -1221,6 +1246,9 @@
           <w:tab w:val="num" w:pos="0"/>
         </w:tabs>
         <w:suppressAutoHyphens/>
+        <w:rPr>
+          <w:lang w:val="en-US"/>
+        </w:rPr>
       </w:pPr>
     </w:p>
     <w:p>
@@ -1229,6 +1257,9 @@
           <w:tab w:val="num" w:pos="0"/>
         </w:tabs>
         <w:suppressAutoHyphens/>
+        <w:rPr>
+          <w:lang w:val="en-US"/>
+        </w:rPr>
       </w:pPr>
     </w:p>
     <w:p>
@@ -1237,6 +1268,9 @@
           <w:tab w:val="num" w:pos="0"/>
         </w:tabs>
         <w:suppressAutoHyphens/>
+        <w:rPr>
+          <w:lang w:val="en-US"/>
+        </w:rPr>
       </w:pPr>
     </w:p>
     <w:p>
@@ -1245,6 +1279,9 @@
           <w:tab w:val="num" w:pos="0"/>
         </w:tabs>
         <w:suppressAutoHyphens/>
+        <w:rPr>
+          <w:lang w:val="en-US"/>
+        </w:rPr>
       </w:pPr>
     </w:p>
     <w:p>
@@ -1253,6 +1290,9 @@
           <w:tab w:val="num" w:pos="0"/>
         </w:tabs>
         <w:suppressAutoHyphens/>
+        <w:rPr>
+          <w:lang w:val="en-US"/>
+        </w:rPr>
       </w:pPr>
     </w:p>
     <w:p>
@@ -1261,6 +1301,9 @@
           <w:tab w:val="num" w:pos="0"/>
         </w:tabs>
         <w:suppressAutoHyphens/>
+        <w:rPr>
+          <w:lang w:val="en-US"/>
+        </w:rPr>
       </w:pPr>
     </w:p>
     <w:p>
@@ -1269,6 +1312,9 @@
           <w:tab w:val="num" w:pos="0"/>
         </w:tabs>
         <w:suppressAutoHyphens/>
+        <w:rPr>
+          <w:lang w:val="en-US"/>
+        </w:rPr>
       </w:pPr>
     </w:p>
     <w:p>
@@ -1277,6 +1323,9 @@
           <w:tab w:val="num" w:pos="0"/>
         </w:tabs>
         <w:suppressAutoHyphens/>
+        <w:rPr>
+          <w:lang w:val="en-US"/>
+        </w:rPr>
       </w:pPr>
     </w:p>
     <w:p>
@@ -1285,6 +1334,9 @@
           <w:tab w:val="num" w:pos="0"/>
         </w:tabs>
         <w:suppressAutoHyphens/>
+        <w:rPr>
+          <w:lang w:val="en-US"/>
+        </w:rPr>
       </w:pPr>
     </w:p>
     <w:p>
@@ -1293,6 +1345,9 @@
           <w:tab w:val="num" w:pos="0"/>
         </w:tabs>
         <w:suppressAutoHyphens/>
+        <w:rPr>
+          <w:lang w:val="en-US"/>
+        </w:rPr>
       </w:pPr>
     </w:p>
     <w:p>
@@ -1301,6 +1356,9 @@
           <w:tab w:val="num" w:pos="0"/>
         </w:tabs>
         <w:suppressAutoHyphens/>
+        <w:rPr>
+          <w:lang w:val="en-US"/>
+        </w:rPr>
       </w:pPr>
     </w:p>
     <w:p>
@@ -1309,6 +1367,9 @@
           <w:tab w:val="num" w:pos="0"/>
         </w:tabs>
         <w:suppressAutoHyphens/>
+        <w:rPr>
+          <w:lang w:val="en-US"/>
+        </w:rPr>
       </w:pPr>
     </w:p>
     <w:p>
@@ -1317,6 +1378,9 @@
           <w:tab w:val="num" w:pos="0"/>
         </w:tabs>
         <w:suppressAutoHyphens/>
+        <w:rPr>
+          <w:lang w:val="en-US"/>
+        </w:rPr>
       </w:pPr>
     </w:p>
     <w:p>
@@ -1325,6 +1389,9 @@
           <w:tab w:val="num" w:pos="0"/>
         </w:tabs>
         <w:suppressAutoHyphens/>
+        <w:rPr>
+          <w:lang w:val="en-US"/>
+        </w:rPr>
       </w:pPr>
     </w:p>
     <w:p>
@@ -1333,6 +1400,9 @@
           <w:tab w:val="num" w:pos="0"/>
         </w:tabs>
         <w:suppressAutoHyphens/>
+        <w:rPr>
+          <w:lang w:val="en-US"/>
+        </w:rPr>
       </w:pPr>
     </w:p>
     <w:p>
@@ -1341,6 +1411,9 @@
           <w:tab w:val="num" w:pos="0"/>
         </w:tabs>
         <w:suppressAutoHyphens/>
+        <w:rPr>
+          <w:lang w:val="en-US"/>
+        </w:rPr>
       </w:pPr>
     </w:p>
     <w:p>
@@ -1350,6 +1423,9 @@
           <w:tab w:val="left" w:pos="2893"/>
         </w:tabs>
         <w:suppressAutoHyphens/>
+        <w:rPr>
+          <w:lang w:val="en-US"/>
+        </w:rPr>
       </w:pPr>
     </w:p>
     <w:p>
@@ -1358,6 +1434,9 @@
           <w:tab w:val="num" w:pos="0"/>
         </w:tabs>
         <w:suppressAutoHyphens/>
+        <w:rPr>
+          <w:lang w:val="en-US"/>
+        </w:rPr>
       </w:pPr>
     </w:p>
     <w:p>
@@ -1366,6 +1445,9 @@
           <w:tab w:val="num" w:pos="0"/>
         </w:tabs>
         <w:suppressAutoHyphens/>
+        <w:rPr>
+          <w:lang w:val="en-US"/>
+        </w:rPr>
       </w:pPr>
     </w:p>
     <w:p>
@@ -1374,6 +1456,9 @@
           <w:tab w:val="num" w:pos="0"/>
         </w:tabs>
         <w:suppressAutoHyphens/>
+        <w:rPr>
+          <w:lang w:val="en-US"/>
+        </w:rPr>
       </w:pPr>
     </w:p>
     <w:p>
@@ -1382,6 +1467,9 @@
           <w:tab w:val="num" w:pos="0"/>
         </w:tabs>
         <w:suppressAutoHyphens/>
+        <w:rPr>
+          <w:lang w:val="en-US"/>
+        </w:rPr>
       </w:pPr>
     </w:p>
     <w:p>
@@ -1390,6 +1478,9 @@
           <w:tab w:val="num" w:pos="0"/>
         </w:tabs>
         <w:suppressAutoHyphens/>
+        <w:rPr>
+          <w:lang w:val="en-US"/>
+        </w:rPr>
       </w:pPr>
     </w:p>
     <w:p>
@@ -1398,13 +1489,19 @@
           <w:tab w:val="num" w:pos="0"/>
         </w:tabs>
         <w:suppressAutoHyphens/>
-      </w:pPr>
-    </w:p>
-    <w:p>
-      <w:pPr>
-        <w:tabs>
-          <w:tab w:val="num" w:pos="0"/>
-        </w:tabs>
+        <w:rPr>
+          <w:lang w:val="en-US"/>
+        </w:rPr>
+      </w:pPr>
+    </w:p>
+    <w:p>
+      <w:pPr>
+        <w:tabs>
+          <w:tab w:val="num" w:pos="0"/>
+        </w:tabs>
+        <w:rPr>
+          <w:lang w:val="en-US"/>
+        </w:rPr>
       </w:pPr>
       <w:proofErr w:type="spellStart"/>
       <w:r>
@@ -1412,7 +1509,21 @@
       </w:r>
       <w:proofErr w:type="spellEnd"/>
       <w:r>
-        <w:t>. 1 экз.</w:t>
+        <w:rPr>
+          <w:lang w:val="en-US"/>
+        </w:rPr>
+        <w:t xml:space="preserve">. 1 </w:t>
+      </w:r>
+      <w:proofErr w:type="spellStart"/>
+      <w:r>
+        <w:t>экз</w:t>
+      </w:r>
+      <w:proofErr w:type="spellEnd"/>
+      <w:r>
+        <w:rPr>
+          <w:lang w:val="en-US"/>
+        </w:rPr>
+        <w:t>.</w:t>
       </w:r>
     </w:p>
     <w:p>
@@ -1592,7 +1703,7 @@
         <w:rPr>
           <w:noProof/>
         </w:rPr>
-        <w:t>3</w:t>
+        <w:t>1</w:t>
       </w:r>
     </w:fldSimple>
   </w:p>
@@ -4455,7 +4566,7 @@
 </file>
 
 <file path=customXml/itemProps1.xml><?xml version="1.0" encoding="utf-8"?>
-<ds:datastoreItem xmlns:ds="http://schemas.openxmlformats.org/officeDocument/2006/customXml" ds:itemID="{17B20A7E-C52D-4A53-9C4B-1668D66E1F90}">
+<ds:datastoreItem xmlns:ds="http://schemas.openxmlformats.org/officeDocument/2006/customXml" ds:itemID="{38EE4480-ADB0-4BDA-AB3D-9DB4BE24CFAC}">
   <ds:schemaRefs>
     <ds:schemaRef ds:uri="http://schemas.openxmlformats.org/officeDocument/2006/bibliography"/>
   </ds:schemaRefs>

</xml_diff>